<commit_message>
add factsheet as pdf
</commit_message>
<xml_diff>
--- a/Präsentation und Factsheet/Factsheet_Blockwoche_XML_JSON.docx
+++ b/Präsentation und Factsheet/Factsheet_Blockwoche_XML_JSON.docx
@@ -3205,6 +3205,7 @@
     <w:p>
       <w:pPr>
         <w:sectPr>
+          <w:footerReference w:type="default" r:id="rId28"/>
           <w:pgSz w:w="16838" w:h="11906" w:orient="landscape"/>
           <w:pgMar w:top="567" w:right="567" w:bottom="567" w:left="567" w:header="720" w:footer="720" w:gutter="0"/>
           <w:cols w:space="720"/>
@@ -3394,14 +3395,7 @@
           <w:rFonts w:ascii="Bahnschrift" w:hAnsi="Bahnschrift"/>
           <w:color w:val="44546A"/>
         </w:rPr>
-        <w:t xml:space="preserve">Auch aus Unternehmenssicht soll die Idee rentabel sein. Mittels der Themenwochen soll sich das Sportzentrum von der Konkurrenz abgrenzen können. </w:t>
-      </w:r>
-      <w:r>
-        <w:rPr>
-          <w:rFonts w:ascii="Bahnschrift" w:hAnsi="Bahnschrift"/>
-          <w:color w:val="44546A"/>
-        </w:rPr>
-        <w:t>Um die Angebote adäquat planen zu können, werden basierend auf der Datenbank Statistiken erstellt</w:t>
+        <w:t>Auch aus Unternehmenssicht soll die Idee rentabel sein. Mittels der Themenwochen soll sich das Sportzentrum von der Konkurrenz abgrenzen können. Um die Angebote adäquat planen zu können, werden basierend auf der Datenbank Statistiken erstellt</w:t>
       </w:r>
       <w:r>
         <w:rPr>
@@ -3541,7 +3535,7 @@
                     <pic:cNvPicPr/>
                   </pic:nvPicPr>
                   <pic:blipFill>
-                    <a:blip r:embed="rId28"/>
+                    <a:blip r:embed="rId29"/>
                     <a:stretch>
                       <a:fillRect/>
                     </a:stretch>
@@ -3636,42 +3630,6 @@
     </w:p>
     <w:p>
       <w:pPr>
-        <w:spacing w:after="0" w:line="240" w:lineRule="auto"/>
-        <w:rPr>
-          <w:rFonts w:ascii="Bahnschrift" w:hAnsi="Bahnschrift"/>
-          <w:b/>
-          <w:bCs/>
-          <w:color w:val="44546A"/>
-          <w:lang w:val="en-US"/>
-        </w:rPr>
-      </w:pPr>
-    </w:p>
-    <w:p>
-      <w:pPr>
-        <w:spacing w:after="0" w:line="240" w:lineRule="auto"/>
-        <w:rPr>
-          <w:rFonts w:ascii="Bahnschrift" w:hAnsi="Bahnschrift"/>
-          <w:b/>
-          <w:bCs/>
-          <w:color w:val="44546A"/>
-          <w:lang w:val="en-US"/>
-        </w:rPr>
-      </w:pPr>
-    </w:p>
-    <w:p>
-      <w:pPr>
-        <w:spacing w:after="0" w:line="240" w:lineRule="auto"/>
-        <w:rPr>
-          <w:rFonts w:ascii="Bahnschrift" w:hAnsi="Bahnschrift"/>
-          <w:b/>
-          <w:bCs/>
-          <w:color w:val="44546A"/>
-          <w:lang w:val="en-US"/>
-        </w:rPr>
-      </w:pPr>
-    </w:p>
-    <w:p>
-      <w:pPr>
         <w:pBdr>
           <w:bottom w:val="single" w:sz="4" w:space="1" w:color="auto"/>
         </w:pBdr>
@@ -3684,6 +3642,8 @@
           <w:lang w:val="en-US"/>
         </w:rPr>
       </w:pPr>
+      <w:bookmarkStart w:id="1" w:name="_GoBack"/>
+      <w:bookmarkEnd w:id="1"/>
       <w:proofErr w:type="spellStart"/>
       <w:r>
         <w:rPr>
@@ -3693,7 +3653,6 @@
           <w:color w:val="44546A"/>
           <w:lang w:val="en-US"/>
         </w:rPr>
-        <w:lastRenderedPageBreak/>
         <w:t>Verwendete</w:t>
       </w:r>
       <w:proofErr w:type="spellEnd"/>
@@ -3707,8 +3666,6 @@
         </w:rPr>
         <w:t xml:space="preserve"> Frameworks</w:t>
       </w:r>
-      <w:bookmarkStart w:id="1" w:name="_GoBack"/>
-      <w:bookmarkEnd w:id="1"/>
     </w:p>
     <w:p>
       <w:pPr>
@@ -4570,30 +4527,6 @@
           <w:rFonts w:ascii="Bahnschrift" w:hAnsi="Bahnschrift"/>
           <w:b/>
           <w:bCs/>
-          <w:color w:val="44546A"/>
-        </w:rPr>
-      </w:pPr>
-    </w:p>
-    <w:p>
-      <w:pPr>
-        <w:spacing w:after="0" w:line="240" w:lineRule="auto"/>
-        <w:jc w:val="both"/>
-        <w:rPr>
-          <w:rFonts w:ascii="Bahnschrift" w:hAnsi="Bahnschrift"/>
-          <w:b/>
-          <w:bCs/>
-          <w:color w:val="44546A"/>
-        </w:rPr>
-      </w:pPr>
-    </w:p>
-    <w:p>
-      <w:pPr>
-        <w:pStyle w:val="Listenabsatz"/>
-        <w:spacing w:after="0" w:line="240" w:lineRule="auto"/>
-        <w:ind w:left="284"/>
-        <w:jc w:val="both"/>
-        <w:rPr>
-          <w:rFonts w:ascii="Bahnschrift" w:hAnsi="Bahnschrift"/>
           <w:color w:val="44546A"/>
         </w:rPr>
       </w:pPr>
@@ -4644,6 +4577,19 @@
     </w:p>
   </w:endnote>
 </w:endnotes>
+</file>
+
+<file path=word/footer1.xml><?xml version="1.0" encoding="utf-8"?>
+<w:ftr xmlns:wpc="http://schemas.microsoft.com/office/word/2010/wordprocessingCanvas" xmlns:cx="http://schemas.microsoft.com/office/drawing/2014/chartex" xmlns:cx1="http://schemas.microsoft.com/office/drawing/2015/9/8/chartex" xmlns:cx2="http://schemas.microsoft.com/office/drawing/2015/10/21/chartex" xmlns:cx3="http://schemas.microsoft.com/office/drawing/2016/5/9/chartex" xmlns:cx4="http://schemas.microsoft.com/office/drawing/2016/5/10/chartex" xmlns:cx5="http://schemas.microsoft.com/office/drawing/2016/5/11/chartex" xmlns:cx6="http://schemas.microsoft.com/office/drawing/2016/5/12/chartex" xmlns:cx7="http://schemas.microsoft.com/office/drawing/2016/5/13/chartex" xmlns:cx8="http://schemas.microsoft.com/office/drawing/2016/5/14/chartex" xmlns:mc="http://schemas.openxmlformats.org/markup-compatibility/2006" xmlns:aink="http://schemas.microsoft.com/office/drawing/2016/ink" xmlns:am3d="http://schemas.microsoft.com/office/drawing/2017/model3d" xmlns:o="urn:schemas-microsoft-com:office:office" xmlns:r="http://schemas.openxmlformats.org/officeDocument/2006/relationships" xmlns:m="http://schemas.openxmlformats.org/officeDocument/2006/math" xmlns:v="urn:schemas-microsoft-com:vml" xmlns:wp14="http://schemas.microsoft.com/office/word/2010/wordprocessingDrawing" xmlns:wp="http://schemas.openxmlformats.org/drawingml/2006/wordprocessingDrawing" xmlns:w10="urn:schemas-microsoft-com:office:word" xmlns:w="http://schemas.openxmlformats.org/wordprocessingml/2006/main" xmlns:w14="http://schemas.microsoft.com/office/word/2010/wordml" xmlns:w15="http://schemas.microsoft.com/office/word/2012/wordml" xmlns:w16cid="http://schemas.microsoft.com/office/word/2016/wordml/cid" xmlns:w16se="http://schemas.microsoft.com/office/word/2015/wordml/symex" xmlns:wpg="http://schemas.microsoft.com/office/word/2010/wordprocessingGroup" xmlns:wpi="http://schemas.microsoft.com/office/word/2010/wordprocessingInk" xmlns:wne="http://schemas.microsoft.com/office/word/2006/wordml" xmlns:wps="http://schemas.microsoft.com/office/word/2010/wordprocessingShape" mc:Ignorable="w14 w15 w16se w16cid wp14">
+  <w:p>
+    <w:pPr>
+      <w:pStyle w:val="Fuzeile"/>
+    </w:pPr>
+    <w:r>
+      <w:t>Wyss, Fischer, Iseli, Willi</w:t>
+    </w:r>
+  </w:p>
+</w:ftr>
 </file>
 
 <file path=word/footnotes.xml><?xml version="1.0" encoding="utf-8"?>
@@ -5018,6 +4964,7 @@
     <w:lsdException w:name="HTML Sample" w:semiHidden="1" w:unhideWhenUsed="1"/>
     <w:lsdException w:name="HTML Typewriter" w:semiHidden="1" w:unhideWhenUsed="1"/>
     <w:lsdException w:name="HTML Variable" w:semiHidden="1" w:unhideWhenUsed="1"/>
+    <w:lsdException w:name="Normal Table" w:semiHidden="1" w:unhideWhenUsed="1"/>
     <w:lsdException w:name="annotation subject" w:semiHidden="1" w:unhideWhenUsed="1"/>
     <w:lsdException w:name="No List" w:semiHidden="1" w:unhideWhenUsed="1"/>
     <w:lsdException w:name="Outline List 1" w:semiHidden="1" w:unhideWhenUsed="1"/>
@@ -5064,8 +5011,10 @@
     <w:lsdException w:name="Table Subtle 2" w:semiHidden="1" w:unhideWhenUsed="1"/>
     <w:lsdException w:name="Table Web 1" w:semiHidden="1" w:unhideWhenUsed="1"/>
     <w:lsdException w:name="Table Web 2" w:semiHidden="1" w:unhideWhenUsed="1"/>
+    <w:lsdException w:name="Table Web 3" w:semiHidden="1" w:unhideWhenUsed="1"/>
     <w:lsdException w:name="Balloon Text" w:semiHidden="1" w:unhideWhenUsed="1"/>
     <w:lsdException w:name="Table Grid" w:uiPriority="39"/>
+    <w:lsdException w:name="Table Theme" w:semiHidden="1" w:unhideWhenUsed="1"/>
     <w:lsdException w:name="Placeholder Text" w:semiHidden="1"/>
     <w:lsdException w:name="No Spacing" w:uiPriority="1" w:qFormat="1"/>
     <w:lsdException w:name="Light Shading" w:uiPriority="60"/>

</xml_diff>